<commit_message>
Added P2 and finished.
Signed-off-by: viveksharma180 <sharma.viv@northeastern.edu>
</commit_message>
<xml_diff>
--- a/Summary Sheet/SummarySheet.docx
+++ b/Summary Sheet/SummarySheet.docx
@@ -94,15 +94,7 @@
         </w:numPr>
       </w:pPr>
       <w:r>
-        <w:t xml:space="preserve"> </w:t>
-      </w:r>
-      <w:proofErr w:type="spellStart"/>
-      <w:r>
-        <w:t>Aayushi</w:t>
-      </w:r>
-      <w:proofErr w:type="spellEnd"/>
-      <w:r>
-        <w:t xml:space="preserve"> Pandey</w:t>
+        <w:t xml:space="preserve"> Aayushi Pandey</w:t>
       </w:r>
     </w:p>
     <w:p>
@@ -138,13 +130,8 @@
         </w:numPr>
       </w:pPr>
       <w:r>
-        <w:t xml:space="preserve">Shreya </w:t>
-      </w:r>
-      <w:proofErr w:type="spellStart"/>
-      <w:r>
-        <w:t>Ghate</w:t>
-      </w:r>
-      <w:proofErr w:type="spellEnd"/>
+        <w:t>Shreya Ghate</w:t>
+      </w:r>
     </w:p>
     <w:p>
       <w:pPr>
@@ -170,15 +157,12 @@
     <w:p/>
     <w:p>
       <w:pPr>
-        <w:pStyle w:val="ListParagraph"/>
-        <w:numPr>
-          <w:ilvl w:val="0"/>
-          <w:numId w:val="2"/>
-        </w:numPr>
-        <w:jc w:val="both"/>
-      </w:pPr>
-      <w:r>
-        <w:t xml:space="preserve">P1 - </w:t>
+        <w:rPr>
+          <w:rStyle w:val="Hyperlink"/>
+        </w:rPr>
+      </w:pPr>
+      <w:r>
+        <w:t xml:space="preserve">The following GitHub repository contains all the submissions for our database - </w:t>
       </w:r>
       <w:hyperlink r:id="rId5" w:history="1">
         <w:r>
@@ -188,6 +172,38 @@
           <w:t>https://github.com/viveksharma180/DMDDGroupProject-6</w:t>
         </w:r>
       </w:hyperlink>
+    </w:p>
+    <w:p/>
+    <w:p>
+      <w:pPr>
+        <w:pStyle w:val="ListParagraph"/>
+        <w:numPr>
+          <w:ilvl w:val="0"/>
+          <w:numId w:val="2"/>
+        </w:numPr>
+        <w:jc w:val="both"/>
+        <w:rPr>
+          <w:rStyle w:val="Hyperlink"/>
+          <w:color w:val="auto"/>
+          <w:u w:val="none"/>
+        </w:rPr>
+      </w:pPr>
+      <w:r>
+        <w:t xml:space="preserve">P1 </w:t>
+      </w:r>
+    </w:p>
+    <w:p>
+      <w:pPr>
+        <w:pStyle w:val="ListParagraph"/>
+        <w:numPr>
+          <w:ilvl w:val="0"/>
+          <w:numId w:val="2"/>
+        </w:numPr>
+        <w:jc w:val="both"/>
+      </w:pPr>
+      <w:r>
+        <w:t xml:space="preserve">P2 </w:t>
+      </w:r>
     </w:p>
     <w:p>
       <w:pPr>

</xml_diff>